<commit_message>
added to cleaning writeup
</commit_message>
<xml_diff>
--- a/part2_exploratory_analysis/Association rules/Association rule mining writeup.docx
+++ b/part2_exploratory_analysis/Association rules/Association rule mining writeup.docx
@@ -23,85 +23,37 @@
         <w:ind w:firstLine="720"/>
       </w:pPr>
       <w:r>
-        <w:t>We ran Apriori association rule mining on the political subset of our data, consisting of political contributions to candidates by industry, as well as election results. For this analysis, a number of new variables were created; the winner variable, to denote which candidates actually won their elections; indrank, a ranking of the industries that contributed to each candidate in each year by the amount contributed; and the total contributions and votes each candidate received in each election cycle was binned into categorical variable</w:t>
-      </w:r>
-      <w:r>
-        <w:t>s</w:t>
+        <w:t>We ran association rule mining on the political subset of our data, consisting of political contributions to candidates by industry, as well as election results</w:t>
+      </w:r>
+      <w:r>
+        <w:t>.</w:t>
+      </w:r>
+      <w:r>
+        <w:t xml:space="preserve"> Apriori rule mining was run to find rules with a minimum confidence level of .2</w:t>
+      </w:r>
+      <w:r>
+        <w:t xml:space="preserve">, under </w:t>
+      </w:r>
+      <w:r>
+        <w:t>three different support levels (.4</w:t>
+      </w:r>
+      <w:r>
+        <w:t>, .2, .05)</w:t>
+      </w:r>
+      <w:r>
+        <w:t>. Ecla</w:t>
+      </w:r>
+      <w:r>
+        <w:t>t rule mining also was utilized</w:t>
       </w:r>
       <w:r>
         <w:t xml:space="preserve"> </w:t>
       </w:r>
       <w:r>
-        <w:t xml:space="preserve">(candtotallevel and voteslevel, respectively) </w:t>
-      </w:r>
-      <w:r>
-        <w:t>with four</w:t>
-      </w:r>
-      <w:r>
-        <w:t xml:space="preserve"> levels</w:t>
-      </w:r>
-      <w:r>
-        <w:t xml:space="preserve"> (very low, mid-low, mid-high, and</w:t>
-      </w:r>
-      <w:r>
-        <w:t xml:space="preserve"> high). Outliers, defined as candidate/year/industry level observations where either the number of votes received or the total amount contributed was </w:t>
-      </w:r>
-      <w:r>
-        <w:t xml:space="preserve">more </w:t>
-      </w:r>
-      <w:r>
-        <w:t xml:space="preserve">than one interquartile </w:t>
-      </w:r>
-      <w:r>
-        <w:t xml:space="preserve">range </w:t>
-      </w:r>
-      <w:r>
-        <w:t xml:space="preserve">less than/greater than </w:t>
-      </w:r>
-      <w:r>
-        <w:t>the 25</w:t>
-      </w:r>
-      <w:r>
-        <w:rPr>
-          <w:vertAlign w:val="superscript"/>
-        </w:rPr>
-        <w:t>th</w:t>
-      </w:r>
-      <w:r>
-        <w:t>/</w:t>
-      </w:r>
-      <w:r>
-        <w:t>75</w:t>
-      </w:r>
-      <w:r>
-        <w:rPr>
-          <w:vertAlign w:val="superscript"/>
-        </w:rPr>
-        <w:t>th</w:t>
-      </w:r>
-      <w:r>
-        <w:t xml:space="preserve"> percentile values, were removed from the dataset for this analysis. </w:t>
-      </w:r>
-      <w:r>
-        <w:t xml:space="preserve"> Apriori rule mining was run to find rules with a minimum confidence level of .2</w:t>
-      </w:r>
-      <w:r>
-        <w:t xml:space="preserve">, under </w:t>
-      </w:r>
-      <w:r>
-        <w:t>three different support levels (.4</w:t>
-      </w:r>
-      <w:r>
-        <w:t>, .2, .05)</w:t>
-      </w:r>
-      <w:r>
-        <w:t>. Ecla</w:t>
-      </w:r>
-      <w:r>
-        <w:t>t rule mining also was utilized</w:t>
-      </w:r>
-      <w:r>
-        <w:t xml:space="preserve"> but</w:t>
+        <w:t xml:space="preserve">with the same support level </w:t>
+      </w:r>
+      <w:r>
+        <w:t>but</w:t>
       </w:r>
       <w:r>
         <w:t>,</w:t>
@@ -113,8 +65,16 @@
         <w:t xml:space="preserve"> algorithm, the</w:t>
       </w:r>
       <w:r>
-        <w:t xml:space="preserve"> analysis focuses on the rules generated by the Apriori algorithm.  </w:t>
-      </w:r>
+        <w:t xml:space="preserve"> analysis focuses on the rules gener</w:t>
+      </w:r>
+      <w:r>
+        <w:t>ated by the Apriori algorithm. A selection of rules we deemed interesting is found at the end of this section, and files containing all of the rules generated by the Apriori algorithm are available in the submission folder</w:t>
+      </w:r>
+      <w:r>
+        <w:t>.</w:t>
+      </w:r>
+      <w:bookmarkStart w:id="0" w:name="_GoBack"/>
+      <w:bookmarkEnd w:id="0"/>
     </w:p>
     <w:p/>
     <w:p>
@@ -137,22 +97,7 @@
         <w:t xml:space="preserve">ncumbent and election winner occurred together in 50.5% of the observations in the dataset; </w:t>
       </w:r>
       <w:r>
-        <w:t xml:space="preserve">incumbent candidates won </w:t>
-      </w:r>
-      <w:r>
-        <w:t xml:space="preserve">96.1% </w:t>
-      </w:r>
-      <w:r>
-        <w:t>of</w:t>
-      </w:r>
-      <w:r>
-        <w:t xml:space="preserve"> reelection</w:t>
-      </w:r>
-      <w:r>
-        <w:t xml:space="preserve"> opportunities</w:t>
-      </w:r>
-      <w:r>
-        <w:t>, and 86% of all election winners were incumbents (rules 1,</w:t>
+        <w:t>incumbent candidates won 96.1% of reelection opportunities, and 86% of all election winners were incumbents (rules 1,</w:t>
       </w:r>
       <w:r>
         <w:t xml:space="preserve"> </w:t>
@@ -182,25 +127,7 @@
         <w:t xml:space="preserve">. </w:t>
       </w:r>
       <w:r>
-        <w:t>Another way in which the rule mining analysis mirrored popular opinions about American politics is in the relationship it revealed between a candidate’s fun</w:t>
-      </w:r>
-      <w:r>
-        <w:t xml:space="preserve">draising and election success. </w:t>
-      </w:r>
-      <w:r>
-        <w:t>81% of candidates who raised a very low amount of f</w:t>
-      </w:r>
-      <w:r>
-        <w:t xml:space="preserve">unding lost their election bids, and 76% of election losers raised a very low amount of funding, </w:t>
-      </w:r>
-      <w:r>
-        <w:t>while 80.9% of those who raised a high amount of funding won their election bids</w:t>
-      </w:r>
-      <w:r>
-        <w:t xml:space="preserve"> (rules 3, 4, 5</w:t>
-      </w:r>
-      <w:r>
-        <w:t xml:space="preserve">). </w:t>
+        <w:t xml:space="preserve">Another way in which the rule mining analysis mirrored popular opinions about American politics is in the relationship it revealed between a candidate’s fundraising and election success. 81% of candidates who raised a very low amount of funding lost their election bids, and 76% of election losers raised a very low amount of funding, while 80.9% of those who raised a high amount of funding won their election bids (rules 3, 4, 5). </w:t>
       </w:r>
     </w:p>
     <w:p/>
@@ -224,19 +151,13 @@
         <w:t>the observations.</w:t>
       </w:r>
       <w:r>
-        <w:t xml:space="preserve"> </w:t>
-      </w:r>
-      <w:r>
-        <w:t>82.6% of challengers lost, and 95.1% of losing candidates were challengers (rules</w:t>
+        <w:t xml:space="preserve"> 82.6% of challengers lost, and 95.1% of losing candidates were challengers (rules</w:t>
       </w:r>
       <w:r>
         <w:t xml:space="preserve"> 6, 7</w:t>
       </w:r>
       <w:r>
-        <w:t>)</w:t>
-      </w:r>
-      <w:r>
-        <w:t xml:space="preserve">. </w:t>
+        <w:t xml:space="preserve">). </w:t>
       </w:r>
       <w:r>
         <w:t xml:space="preserve">The incumbent variable also had a strong relationship with candidate funding levels; in general, incumbents received more funding than challengers. </w:t>
@@ -311,50 +232,50 @@
         <w:t>. Over</w:t>
       </w:r>
       <w:r>
-        <w:t xml:space="preserve"> the time period examined (2004-2014), belonging to the </w:t>
+        <w:t xml:space="preserve"> the time period examined (2004-2014), belonging to the Republican party was </w:t>
+      </w:r>
+      <w:r>
+        <w:t>frequently</w:t>
+      </w:r>
+      <w:r>
+        <w:t xml:space="preserve"> associated with </w:t>
+      </w:r>
+      <w:r>
+        <w:t>being elected</w:t>
+      </w:r>
+      <w:r>
+        <w:t>.</w:t>
+      </w:r>
+      <w:r>
+        <w:t xml:space="preserve"> 62.7</w:t>
+      </w:r>
+      <w:r>
+        <w:t>% of Republican candidates won their elections</w:t>
+      </w:r>
+      <w:r>
+        <w:t>, and 56% of election winners were Republicans</w:t>
+      </w:r>
+      <w:r>
+        <w:t xml:space="preserve"> (rules 14,15</w:t>
+      </w:r>
+      <w:r>
+        <w:t>)</w:t>
+      </w:r>
+      <w:r>
+        <w:t xml:space="preserve">. </w:t>
+      </w:r>
+      <w:r>
+        <w:t>Interestingly, 57.7% of Democratic candidates also won electi</w:t>
+      </w:r>
+      <w:r>
+        <w:t>on over the time period (rule 16</w:t>
+      </w:r>
+      <w:r>
+        <w:t xml:space="preserve">). There weren’t enough independent candidates in the dataset to show up in the association rules even at support level .05, but one takeaway from the Democratic and Republican results is that </w:t>
       </w:r>
       <w:r>
         <w:lastRenderedPageBreak/>
-        <w:t xml:space="preserve">Republican party was </w:t>
-      </w:r>
-      <w:r>
-        <w:t>frequently</w:t>
-      </w:r>
-      <w:r>
-        <w:t xml:space="preserve"> associated with </w:t>
-      </w:r>
-      <w:r>
-        <w:t>being elected</w:t>
-      </w:r>
-      <w:r>
-        <w:t>.</w:t>
-      </w:r>
-      <w:r>
-        <w:t xml:space="preserve"> 62.7</w:t>
-      </w:r>
-      <w:r>
-        <w:t>% of Republican candidates won their elections</w:t>
-      </w:r>
-      <w:r>
-        <w:t>, and 56% of election winners were Republicans</w:t>
-      </w:r>
-      <w:r>
-        <w:t xml:space="preserve"> (rules 14,15</w:t>
-      </w:r>
-      <w:r>
-        <w:t>)</w:t>
-      </w:r>
-      <w:r>
-        <w:t xml:space="preserve">. </w:t>
-      </w:r>
-      <w:r>
-        <w:t>Interestingly, 57.7% of Democratic candidates also won electi</w:t>
-      </w:r>
-      <w:r>
-        <w:t>on over the time period (rule 16</w:t>
-      </w:r>
-      <w:r>
-        <w:t xml:space="preserve">). There weren’t enough independent candidates in the dataset to show up in the association rules even at support level .05, but one takeaway from the Democratic and Republican results is that Independent candidates generally do </w:t>
+        <w:t xml:space="preserve">Independent candidates generally do </w:t>
       </w:r>
       <w:r>
         <w:t>not do very well in American c</w:t>
@@ -375,13 +296,7 @@
         <w:ind w:firstLine="720"/>
       </w:pPr>
       <w:r>
-        <w:t xml:space="preserve">By ranking every industry that contributed to each candidate by contribution amount, we hoped to determine if the breakdown of a candidate’s contributions affects the candidate’s performance in elections. However, even with a minimum support level of .05, there were only two combinations of the industry rank variable, an industry, and another variable that occurred </w:t>
-      </w:r>
-      <w:r>
-        <w:t xml:space="preserve">frequently enough </w:t>
-      </w:r>
-      <w:r>
-        <w:t>to get picked up by the association rule generation. The “industry” not for profit occurred with an indrank rank of 1 (meaning nonprofits were the candidate’s primary source of funding) and a very low level of funding in 5.4% of the observations; 48.4% of candidates whose primary industry was not for profit received a ve</w:t>
+        <w:t>By ranking every industry that contributed to each candidate by contribution amount, we hoped to determine if the breakdown of a candidate’s contributions affects the candidate’s performance in elections. However, even with a minimum support level of .05, there were only two combinations of the industry rank variable, an industry, and another variable that occurred frequently enough to get picked up by the association rule generation. The “industry” not for profit occurred with an indrank rank of 1 (meaning nonprofits were the candidate’s primary source of funding) and a very low level of funding in 5.4% of the observations; 48.4% of candidates whose primary industry was not for profit received a ve</w:t>
       </w:r>
       <w:r>
         <w:t>ry low level of funding (rule 18</w:t>
@@ -407,8 +322,6 @@
       <w:pPr>
         <w:ind w:firstLine="720"/>
       </w:pPr>
-      <w:bookmarkStart w:id="0" w:name="_GoBack"/>
-      <w:bookmarkEnd w:id="0"/>
       <w:r>
         <w:t xml:space="preserve">Apriori rule mining revealed many associations which were in line with our expectations; while the rules we found strengthened our conviction that our dataset is representative of the real world, they failed to bring much new information to light.  The main takeaway from the frequent itemset mining is that in American congressional politics, life is hard for challengers; incumbents have a large fundraising advantage and win an incredibly high proportion of elections in which they participate. Deeper analysis is necessary to determine if </w:t>
       </w:r>
@@ -432,6 +345,9 @@
       </w:r>
       <w:r>
         <w:t xml:space="preserve"> election results.</w:t>
+      </w:r>
+      <w:r>
+        <w:t xml:space="preserve"> </w:t>
       </w:r>
     </w:p>
     <w:p/>
@@ -443,6 +359,32 @@
     <w:p/>
     <w:p/>
     <w:p/>
+    <w:p/>
+    <w:p/>
+    <w:p>
+      <w:pPr>
+        <w:pStyle w:val="Caption"/>
+        <w:keepNext/>
+        <w:rPr>
+          <w:sz w:val="30"/>
+          <w:szCs w:val="30"/>
+        </w:rPr>
+      </w:pPr>
+    </w:p>
+    <w:p>
+      <w:pPr>
+        <w:pStyle w:val="Caption"/>
+        <w:keepNext/>
+        <w:jc w:val="center"/>
+        <w:rPr>
+          <w:i w:val="0"/>
+          <w:iCs w:val="0"/>
+          <w:color w:val="auto"/>
+          <w:sz w:val="24"/>
+          <w:szCs w:val="24"/>
+        </w:rPr>
+      </w:pPr>
+    </w:p>
     <w:p/>
     <w:p/>
     <w:p>

</xml_diff>